<commit_message>
first pass on MSR
</commit_message>
<xml_diff>
--- a/Week5_Conferences/FSE.docx
+++ b/Week5_Conferences/FSE.docx
@@ -98,7 +98,40 @@
         <w:t>Describe the types of papers presented/research conducted at the venue</w:t>
       </w:r>
     </w:p>
-    <w:p/>
+    <w:p>
+      <w:r>
+        <w:t>The European Software Engineering Conference and Symposium on the Foundations of Software Engineering focuses on “recent innovations, trends, experiences and challenges in the field of software engineering</w:t>
+      </w:r>
+      <w:sdt>
+        <w:sdtPr>
+          <w:id w:val="740302986"/>
+          <w:citation/>
+        </w:sdtPr>
+        <w:sdtContent>
+          <w:r>
+            <w:fldChar w:fldCharType="begin"/>
+          </w:r>
+          <w:r>
+            <w:instrText xml:space="preserve"> CITATION ESE18 \l 1033 </w:instrText>
+          </w:r>
+          <w:r>
+            <w:fldChar w:fldCharType="separate"/>
+          </w:r>
+          <w:r>
+            <w:rPr>
+              <w:noProof/>
+            </w:rPr>
+            <w:t xml:space="preserve"> (ESEC/FSE, 2018)</w:t>
+          </w:r>
+          <w:r>
+            <w:fldChar w:fldCharType="end"/>
+          </w:r>
+        </w:sdtContent>
+      </w:sdt>
+      <w:r>
+        <w:t>.”</w:t>
+      </w:r>
+    </w:p>
     <w:p>
       <w:pPr>
         <w:pStyle w:val="Heading1"/>
@@ -107,145 +140,313 @@
         <w:t>Describe each track and types of papers that are submitted to each track</w:t>
       </w:r>
     </w:p>
-    <w:p/>
-    <w:p>
-      <w:pPr>
-        <w:pStyle w:val="Heading1"/>
-      </w:pPr>
-      <w:r>
-        <w:t>Find three papers presented at the conference</w:t>
-      </w:r>
-    </w:p>
-    <w:p>
-      <w:pPr>
-        <w:pStyle w:val="Heading2"/>
-      </w:pPr>
-      <w:r>
-        <w:t xml:space="preserve">Paper 1: </w:t>
-      </w:r>
-    </w:p>
-    <w:p>
-      <w:pPr>
-        <w:pStyle w:val="Heading3"/>
-      </w:pPr>
-      <w:r>
-        <w:t>What problems did they solve?</w:t>
-      </w:r>
-    </w:p>
-    <w:p>
-      <w:pPr>
-        <w:pStyle w:val="Heading3"/>
-      </w:pPr>
-      <w:r>
-        <w:t>What was their method?</w:t>
-      </w:r>
-    </w:p>
-    <w:p>
-      <w:pPr>
-        <w:pStyle w:val="Heading3"/>
-      </w:pPr>
-      <w:r>
-        <w:t>What are areas of future work/improvement?</w:t>
-      </w:r>
-    </w:p>
-    <w:p>
-      <w:pPr>
-        <w:pStyle w:val="Heading3"/>
-      </w:pPr>
-      <w:r>
-        <w:t>What other works does this expand?</w:t>
-      </w:r>
-    </w:p>
-    <w:p>
-      <w:pPr>
-        <w:pStyle w:val="Heading3"/>
-      </w:pPr>
-      <w:r>
-        <w:t>Why is this important?</w:t>
-      </w:r>
-    </w:p>
-    <w:p>
-      <w:pPr>
-        <w:pStyle w:val="Heading2"/>
-      </w:pPr>
-      <w:r>
-        <w:t xml:space="preserve">Paper </w:t>
-      </w:r>
-      <w:r>
-        <w:t>2:</w:t>
-      </w:r>
-      <w:r>
-        <w:t xml:space="preserve"> </w:t>
-      </w:r>
-    </w:p>
-    <w:p>
-      <w:pPr>
-        <w:pStyle w:val="Heading3"/>
-      </w:pPr>
-      <w:r>
-        <w:t>What problems did they solve?</w:t>
-      </w:r>
-    </w:p>
-    <w:p>
-      <w:pPr>
-        <w:pStyle w:val="Heading3"/>
-      </w:pPr>
-      <w:r>
-        <w:t>What was their method?</w:t>
-      </w:r>
-    </w:p>
-    <w:p>
-      <w:pPr>
-        <w:pStyle w:val="Heading3"/>
-      </w:pPr>
-      <w:r>
-        <w:t>What are areas of future work/improvement?</w:t>
-      </w:r>
-    </w:p>
-    <w:p>
-      <w:pPr>
-        <w:pStyle w:val="Heading3"/>
-      </w:pPr>
-      <w:r>
-        <w:t>What other works does this expand?</w:t>
-      </w:r>
-    </w:p>
-    <w:p>
-      <w:pPr>
-        <w:pStyle w:val="Heading3"/>
-      </w:pPr>
-      <w:r>
-        <w:t>Why is this important?</w:t>
-      </w:r>
-    </w:p>
-    <w:p>
-      <w:pPr>
-        <w:pStyle w:val="Heading2"/>
-      </w:pPr>
-      <w:r>
-        <w:t xml:space="preserve">Paper </w:t>
-      </w:r>
-      <w:r>
-        <w:t>3</w:t>
+    <w:p>
+      <w:pPr>
+        <w:pStyle w:val="ListParagraph"/>
+        <w:numPr>
+          <w:ilvl w:val="0"/>
+          <w:numId w:val="1"/>
+        </w:numPr>
+      </w:pPr>
+      <w:r>
+        <w:t>Re</w:t>
+      </w:r>
+      <w:r>
+        <w:t>search Papers</w:t>
+      </w:r>
+    </w:p>
+    <w:p>
+      <w:pPr>
+        <w:pStyle w:val="ListParagraph"/>
+        <w:numPr>
+          <w:ilvl w:val="1"/>
+          <w:numId w:val="1"/>
+        </w:numPr>
+      </w:pPr>
+      <w:r>
+        <w:t>A forum for original and unpublished results</w:t>
+      </w:r>
+    </w:p>
+    <w:p>
+      <w:pPr>
+        <w:pStyle w:val="ListParagraph"/>
+        <w:numPr>
+          <w:ilvl w:val="0"/>
+          <w:numId w:val="1"/>
+        </w:numPr>
+      </w:pPr>
+      <w:r>
+        <w:t>Journal-First</w:t>
+      </w:r>
+    </w:p>
+    <w:p>
+      <w:pPr>
+        <w:pStyle w:val="ListParagraph"/>
+        <w:numPr>
+          <w:ilvl w:val="1"/>
+          <w:numId w:val="1"/>
+        </w:numPr>
+      </w:pPr>
+      <w:r>
+        <w:t>A forum to discuss published papers which have not been demonstrated yet</w:t>
+      </w:r>
+    </w:p>
+    <w:p>
+      <w:pPr>
+        <w:pStyle w:val="ListParagraph"/>
+        <w:numPr>
+          <w:ilvl w:val="0"/>
+          <w:numId w:val="1"/>
+        </w:numPr>
+      </w:pPr>
+      <w:r>
+        <w:t>New Ideas and Emerging Results (NIER)</w:t>
+      </w:r>
+    </w:p>
+    <w:p>
+      <w:pPr>
+        <w:pStyle w:val="ListParagraph"/>
+        <w:numPr>
+          <w:ilvl w:val="1"/>
+          <w:numId w:val="1"/>
+        </w:numPr>
+      </w:pPr>
+      <w:r>
+        <w:t>A forum for early stage research and its potential applications</w:t>
+      </w:r>
+    </w:p>
+    <w:p>
+      <w:pPr>
+        <w:pStyle w:val="ListParagraph"/>
+        <w:numPr>
+          <w:ilvl w:val="0"/>
+          <w:numId w:val="1"/>
+        </w:numPr>
+      </w:pPr>
+      <w:r>
+        <w:t>Demonstrations</w:t>
+      </w:r>
+    </w:p>
+    <w:p>
+      <w:pPr>
+        <w:pStyle w:val="ListParagraph"/>
+        <w:numPr>
+          <w:ilvl w:val="1"/>
+          <w:numId w:val="1"/>
+        </w:numPr>
+      </w:pPr>
+      <w:r>
+        <w:t>Discussions around tooling and concrete implementations</w:t>
+      </w:r>
+    </w:p>
+    <w:p>
+      <w:pPr>
+        <w:pStyle w:val="ListParagraph"/>
+        <w:numPr>
+          <w:ilvl w:val="0"/>
+          <w:numId w:val="1"/>
+        </w:numPr>
+      </w:pPr>
+      <w:r>
+        <w:t>Industry</w:t>
+      </w:r>
+    </w:p>
+    <w:p>
+      <w:pPr>
+        <w:pStyle w:val="ListParagraph"/>
+        <w:numPr>
+          <w:ilvl w:val="1"/>
+          <w:numId w:val="1"/>
+        </w:numPr>
+      </w:pPr>
+      <w:r>
+        <w:t>Discussions around the application of software engineering</w:t>
+      </w:r>
+    </w:p>
+    <w:p>
+      <w:pPr>
+        <w:pStyle w:val="ListParagraph"/>
+        <w:numPr>
+          <w:ilvl w:val="0"/>
+          <w:numId w:val="1"/>
+        </w:numPr>
+      </w:pPr>
+      <w:r>
+        <w:t>A-TEST</w:t>
+      </w:r>
+    </w:p>
+    <w:p>
+      <w:pPr>
+        <w:pStyle w:val="ListParagraph"/>
+        <w:numPr>
+          <w:ilvl w:val="1"/>
+          <w:numId w:val="1"/>
+        </w:numPr>
+      </w:pPr>
+      <w:r>
+        <w:t>Discussions around testing software implementations</w:t>
+      </w:r>
+    </w:p>
+    <w:p>
+      <w:pPr>
+        <w:pStyle w:val="ListParagraph"/>
+        <w:numPr>
+          <w:ilvl w:val="0"/>
+          <w:numId w:val="1"/>
+        </w:numPr>
+      </w:pPr>
+      <w:r>
+        <w:t>Workshop on Automated Specification Inference (</w:t>
+      </w:r>
+      <w:r>
+        <w:t>WASPI</w:t>
+      </w:r>
+      <w:r>
+        <w:t>)</w:t>
+      </w:r>
+    </w:p>
+    <w:p>
+      <w:pPr>
+        <w:pStyle w:val="ListParagraph"/>
+        <w:numPr>
+          <w:ilvl w:val="1"/>
+          <w:numId w:val="1"/>
+        </w:numPr>
+      </w:pPr>
+      <w:r>
+        <w:t>Methods for discovering data and service contracts</w:t>
+      </w:r>
+    </w:p>
+    <w:p>
+      <w:pPr>
+        <w:pStyle w:val="ListParagraph"/>
+        <w:numPr>
+          <w:ilvl w:val="0"/>
+          <w:numId w:val="1"/>
+        </w:numPr>
+      </w:pPr>
+      <w:r>
+        <w:t>SWAN</w:t>
+      </w:r>
+    </w:p>
+    <w:p>
+      <w:pPr>
+        <w:pStyle w:val="ListParagraph"/>
+        <w:numPr>
+          <w:ilvl w:val="1"/>
+          <w:numId w:val="1"/>
+        </w:numPr>
+      </w:pPr>
+      <w:r>
+        <w:t>A niche track that focuses on continuous integration and A/B testing</w:t>
       </w:r>
       <w:bookmarkStart w:id="0" w:name="_GoBack"/>
       <w:bookmarkEnd w:id="0"/>
+    </w:p>
+    <w:p>
+      <w:pPr>
+        <w:pStyle w:val="ListParagraph"/>
+        <w:numPr>
+          <w:ilvl w:val="0"/>
+          <w:numId w:val="1"/>
+        </w:numPr>
+      </w:pPr>
+      <w:r>
+        <w:t>Natural Language for Software Engineering (</w:t>
+      </w:r>
+      <w:r>
+        <w:t>NL4SE</w:t>
+      </w:r>
+      <w:r>
+        <w:t>)</w:t>
+      </w:r>
+    </w:p>
+    <w:p>
+      <w:pPr>
+        <w:pStyle w:val="ListParagraph"/>
+        <w:numPr>
+          <w:ilvl w:val="1"/>
+          <w:numId w:val="1"/>
+        </w:numPr>
+      </w:pPr>
+      <w:r>
+        <w:t>Extracting artifacts from source code commits and documentation</w:t>
+      </w:r>
+    </w:p>
+    <w:p>
+      <w:pPr>
+        <w:pStyle w:val="Heading1"/>
+      </w:pPr>
+      <w:r>
+        <w:lastRenderedPageBreak/>
+        <w:t xml:space="preserve">Paper 1: </w:t>
+      </w:r>
+    </w:p>
+    <w:p>
+      <w:pPr>
+        <w:pStyle w:val="Heading2"/>
+      </w:pPr>
+      <w:r>
+        <w:t>What problems did they solve?</w:t>
+      </w:r>
+    </w:p>
+    <w:p>
+      <w:pPr>
+        <w:pStyle w:val="Heading2"/>
+      </w:pPr>
+      <w:r>
+        <w:t>What was their method?</w:t>
+      </w:r>
+    </w:p>
+    <w:p>
+      <w:pPr>
+        <w:pStyle w:val="Heading2"/>
+      </w:pPr>
+      <w:r>
+        <w:t>What are areas of future work/improvement?</w:t>
+      </w:r>
+    </w:p>
+    <w:p>
+      <w:pPr>
+        <w:pStyle w:val="Heading2"/>
+      </w:pPr>
+      <w:r>
+        <w:t>What other works does this expand?</w:t>
+      </w:r>
+    </w:p>
+    <w:p>
+      <w:pPr>
+        <w:pStyle w:val="Heading2"/>
+      </w:pPr>
+      <w:r>
+        <w:t>Why is this important?</w:t>
+      </w:r>
+    </w:p>
+    <w:p>
+      <w:pPr>
+        <w:pStyle w:val="Heading1"/>
+      </w:pPr>
+      <w:r>
+        <w:t xml:space="preserve">Paper </w:t>
+      </w:r>
+      <w:r>
+        <w:t>2</w:t>
+      </w:r>
       <w:r>
         <w:t xml:space="preserve">: </w:t>
       </w:r>
     </w:p>
     <w:p>
       <w:pPr>
-        <w:pStyle w:val="Heading3"/>
-      </w:pPr>
-      <w:r>
-        <w:lastRenderedPageBreak/>
+        <w:pStyle w:val="Heading2"/>
+      </w:pPr>
+      <w:r>
         <w:t>What problems did they solve?</w:t>
       </w:r>
     </w:p>
     <w:p>
       <w:pPr>
-        <w:pStyle w:val="Heading3"/>
+        <w:pStyle w:val="Heading2"/>
       </w:pPr>
       <w:r>
         <w:t>What was their method?</w:t>
@@ -253,7 +454,7 @@
     </w:p>
     <w:p>
       <w:pPr>
-        <w:pStyle w:val="Heading3"/>
+        <w:pStyle w:val="Heading2"/>
       </w:pPr>
       <w:r>
         <w:t>What are areas of future work/improvement?</w:t>
@@ -261,7 +462,7 @@
     </w:p>
     <w:p>
       <w:pPr>
-        <w:pStyle w:val="Heading3"/>
+        <w:pStyle w:val="Heading2"/>
       </w:pPr>
       <w:r>
         <w:t>What other works does this expand?</w:t>
@@ -269,7 +470,61 @@
     </w:p>
     <w:p>
       <w:pPr>
-        <w:pStyle w:val="Heading3"/>
+        <w:pStyle w:val="Heading2"/>
+      </w:pPr>
+      <w:r>
+        <w:t>Why is this important?</w:t>
+      </w:r>
+    </w:p>
+    <w:p>
+      <w:pPr>
+        <w:pStyle w:val="Heading1"/>
+      </w:pPr>
+      <w:r>
+        <w:t xml:space="preserve">Paper </w:t>
+      </w:r>
+      <w:r>
+        <w:t>3</w:t>
+      </w:r>
+      <w:r>
+        <w:t xml:space="preserve">: </w:t>
+      </w:r>
+    </w:p>
+    <w:p>
+      <w:pPr>
+        <w:pStyle w:val="Heading2"/>
+      </w:pPr>
+      <w:r>
+        <w:t>What problems did they solve?</w:t>
+      </w:r>
+    </w:p>
+    <w:p>
+      <w:pPr>
+        <w:pStyle w:val="Heading2"/>
+      </w:pPr>
+      <w:r>
+        <w:t>What was their method?</w:t>
+      </w:r>
+    </w:p>
+    <w:p>
+      <w:pPr>
+        <w:pStyle w:val="Heading2"/>
+      </w:pPr>
+      <w:r>
+        <w:t>What are areas of future work/improvement?</w:t>
+      </w:r>
+    </w:p>
+    <w:p>
+      <w:pPr>
+        <w:pStyle w:val="Heading2"/>
+      </w:pPr>
+      <w:r>
+        <w:t>What other works does this expand?</w:t>
+      </w:r>
+    </w:p>
+    <w:p>
+      <w:pPr>
+        <w:pStyle w:val="Heading2"/>
       </w:pPr>
       <w:r>
         <w:t>Why is this important?</w:t>
@@ -278,7 +533,7 @@
     <w:p/>
     <w:p/>
     <w:sectPr>
-      <w:headerReference w:type="default" r:id="rId6"/>
+      <w:headerReference w:type="default" r:id="rId8"/>
       <w:pgSz w:w="12240" w:h="15840"/>
       <w:pgMar w:top="1440" w:right="1440" w:bottom="1440" w:left="1440" w:header="720" w:footer="720" w:gutter="0"/>
       <w:pgNumType w:start="0"/>
@@ -433,6 +688,241 @@
     </w:pPr>
   </w:p>
 </w:hdr>
+</file>
+
+<file path=word/numbering.xml><?xml version="1.0" encoding="utf-8"?>
+<w:numbering xmlns:wpc="http://schemas.microsoft.com/office/word/2010/wordprocessingCanvas" xmlns:cx="http://schemas.microsoft.com/office/drawing/2014/chartex" xmlns:cx1="http://schemas.microsoft.com/office/drawing/2015/9/8/chartex" xmlns:cx2="http://schemas.microsoft.com/office/drawing/2015/10/21/chartex" xmlns:cx3="http://schemas.microsoft.com/office/drawing/2016/5/9/chartex" xmlns:cx4="http://schemas.microsoft.com/office/drawing/2016/5/10/chartex" xmlns:cx5="http://schemas.microsoft.com/office/drawing/2016/5/11/chartex" xmlns:cx6="http://schemas.microsoft.com/office/drawing/2016/5/12/chartex" xmlns:cx7="http://schemas.microsoft.com/office/drawing/2016/5/13/chartex" xmlns:cx8="http://schemas.microsoft.com/office/drawing/2016/5/14/chartex" xmlns:mc="http://schemas.openxmlformats.org/markup-compatibility/2006" xmlns:aink="http://schemas.microsoft.com/office/drawing/2016/ink" xmlns:am3d="http://schemas.microsoft.com/office/drawing/2017/model3d" xmlns:o="urn:schemas-microsoft-com:office:office" xmlns:r="http://schemas.openxmlformats.org/officeDocument/2006/relationships" xmlns:m="http://schemas.openxmlformats.org/officeDocument/2006/math" xmlns:v="urn:schemas-microsoft-com:vml" xmlns:wp14="http://schemas.microsoft.com/office/word/2010/wordprocessingDrawing" xmlns:wp="http://schemas.openxmlformats.org/drawingml/2006/wordprocessingDrawing" xmlns:w10="urn:schemas-microsoft-com:office:word" xmlns:w="http://schemas.openxmlformats.org/wordprocessingml/2006/main" xmlns:w14="http://schemas.microsoft.com/office/word/2010/wordml" xmlns:w15="http://schemas.microsoft.com/office/word/2012/wordml" xmlns:w16cid="http://schemas.microsoft.com/office/word/2016/wordml/cid" xmlns:w16se="http://schemas.microsoft.com/office/word/2015/wordml/symex" xmlns:wpg="http://schemas.microsoft.com/office/word/2010/wordprocessingGroup" xmlns:wpi="http://schemas.microsoft.com/office/word/2010/wordprocessingInk" xmlns:wne="http://schemas.microsoft.com/office/word/2006/wordml" xmlns:wps="http://schemas.microsoft.com/office/word/2010/wordprocessingShape" mc:Ignorable="w14 w15 w16se w16cid wp14">
+  <w:abstractNum w:abstractNumId="0" w15:restartNumberingAfterBreak="0">
+    <w:nsid w:val="2A843727"/>
+    <w:multiLevelType w:val="hybridMultilevel"/>
+    <w:tmpl w:val="F6DAC7B2"/>
+    <w:lvl w:ilvl="0" w:tplc="BDD2AE3E">
+      <w:numFmt w:val="bullet"/>
+      <w:lvlText w:val="-"/>
+      <w:lvlJc w:val="left"/>
+      <w:pPr>
+        <w:ind w:left="720" w:hanging="360"/>
+      </w:pPr>
+      <w:rPr>
+        <w:rFonts w:ascii="Times New Roman" w:eastAsiaTheme="minorHAnsi" w:hAnsi="Times New Roman" w:cs="Times New Roman" w:hint="default"/>
+      </w:rPr>
+    </w:lvl>
+    <w:lvl w:ilvl="1" w:tplc="04090003">
+      <w:start w:val="1"/>
+      <w:numFmt w:val="bullet"/>
+      <w:lvlText w:val="o"/>
+      <w:lvlJc w:val="left"/>
+      <w:pPr>
+        <w:ind w:left="1440" w:hanging="360"/>
+      </w:pPr>
+      <w:rPr>
+        <w:rFonts w:ascii="Courier New" w:hAnsi="Courier New" w:cs="Courier New" w:hint="default"/>
+      </w:rPr>
+    </w:lvl>
+    <w:lvl w:ilvl="2" w:tplc="04090005" w:tentative="1">
+      <w:start w:val="1"/>
+      <w:numFmt w:val="bullet"/>
+      <w:lvlText w:val=""/>
+      <w:lvlJc w:val="left"/>
+      <w:pPr>
+        <w:ind w:left="2160" w:hanging="360"/>
+      </w:pPr>
+      <w:rPr>
+        <w:rFonts w:ascii="Wingdings" w:hAnsi="Wingdings" w:hint="default"/>
+      </w:rPr>
+    </w:lvl>
+    <w:lvl w:ilvl="3" w:tplc="04090001" w:tentative="1">
+      <w:start w:val="1"/>
+      <w:numFmt w:val="bullet"/>
+      <w:lvlText w:val=""/>
+      <w:lvlJc w:val="left"/>
+      <w:pPr>
+        <w:ind w:left="2880" w:hanging="360"/>
+      </w:pPr>
+      <w:rPr>
+        <w:rFonts w:ascii="Symbol" w:hAnsi="Symbol" w:hint="default"/>
+      </w:rPr>
+    </w:lvl>
+    <w:lvl w:ilvl="4" w:tplc="04090003" w:tentative="1">
+      <w:start w:val="1"/>
+      <w:numFmt w:val="bullet"/>
+      <w:lvlText w:val="o"/>
+      <w:lvlJc w:val="left"/>
+      <w:pPr>
+        <w:ind w:left="3600" w:hanging="360"/>
+      </w:pPr>
+      <w:rPr>
+        <w:rFonts w:ascii="Courier New" w:hAnsi="Courier New" w:cs="Courier New" w:hint="default"/>
+      </w:rPr>
+    </w:lvl>
+    <w:lvl w:ilvl="5" w:tplc="04090005" w:tentative="1">
+      <w:start w:val="1"/>
+      <w:numFmt w:val="bullet"/>
+      <w:lvlText w:val=""/>
+      <w:lvlJc w:val="left"/>
+      <w:pPr>
+        <w:ind w:left="4320" w:hanging="360"/>
+      </w:pPr>
+      <w:rPr>
+        <w:rFonts w:ascii="Wingdings" w:hAnsi="Wingdings" w:hint="default"/>
+      </w:rPr>
+    </w:lvl>
+    <w:lvl w:ilvl="6" w:tplc="04090001" w:tentative="1">
+      <w:start w:val="1"/>
+      <w:numFmt w:val="bullet"/>
+      <w:lvlText w:val=""/>
+      <w:lvlJc w:val="left"/>
+      <w:pPr>
+        <w:ind w:left="5040" w:hanging="360"/>
+      </w:pPr>
+      <w:rPr>
+        <w:rFonts w:ascii="Symbol" w:hAnsi="Symbol" w:hint="default"/>
+      </w:rPr>
+    </w:lvl>
+    <w:lvl w:ilvl="7" w:tplc="04090003" w:tentative="1">
+      <w:start w:val="1"/>
+      <w:numFmt w:val="bullet"/>
+      <w:lvlText w:val="o"/>
+      <w:lvlJc w:val="left"/>
+      <w:pPr>
+        <w:ind w:left="5760" w:hanging="360"/>
+      </w:pPr>
+      <w:rPr>
+        <w:rFonts w:ascii="Courier New" w:hAnsi="Courier New" w:cs="Courier New" w:hint="default"/>
+      </w:rPr>
+    </w:lvl>
+    <w:lvl w:ilvl="8" w:tplc="04090005" w:tentative="1">
+      <w:start w:val="1"/>
+      <w:numFmt w:val="bullet"/>
+      <w:lvlText w:val=""/>
+      <w:lvlJc w:val="left"/>
+      <w:pPr>
+        <w:ind w:left="6480" w:hanging="360"/>
+      </w:pPr>
+      <w:rPr>
+        <w:rFonts w:ascii="Wingdings" w:hAnsi="Wingdings" w:hint="default"/>
+      </w:rPr>
+    </w:lvl>
+  </w:abstractNum>
+  <w:abstractNum w:abstractNumId="1" w15:restartNumberingAfterBreak="0">
+    <w:nsid w:val="41DD03C5"/>
+    <w:multiLevelType w:val="hybridMultilevel"/>
+    <w:tmpl w:val="E492514C"/>
+    <w:lvl w:ilvl="0" w:tplc="DA6AB3CA">
+      <w:numFmt w:val="bullet"/>
+      <w:lvlText w:val="-"/>
+      <w:lvlJc w:val="left"/>
+      <w:pPr>
+        <w:ind w:left="720" w:hanging="360"/>
+      </w:pPr>
+      <w:rPr>
+        <w:rFonts w:ascii="Times New Roman" w:eastAsiaTheme="minorHAnsi" w:hAnsi="Times New Roman" w:cs="Times New Roman" w:hint="default"/>
+      </w:rPr>
+    </w:lvl>
+    <w:lvl w:ilvl="1" w:tplc="04090003">
+      <w:start w:val="1"/>
+      <w:numFmt w:val="bullet"/>
+      <w:lvlText w:val="o"/>
+      <w:lvlJc w:val="left"/>
+      <w:pPr>
+        <w:ind w:left="1440" w:hanging="360"/>
+      </w:pPr>
+      <w:rPr>
+        <w:rFonts w:ascii="Courier New" w:hAnsi="Courier New" w:cs="Courier New" w:hint="default"/>
+      </w:rPr>
+    </w:lvl>
+    <w:lvl w:ilvl="2" w:tplc="04090005" w:tentative="1">
+      <w:start w:val="1"/>
+      <w:numFmt w:val="bullet"/>
+      <w:lvlText w:val=""/>
+      <w:lvlJc w:val="left"/>
+      <w:pPr>
+        <w:ind w:left="2160" w:hanging="360"/>
+      </w:pPr>
+      <w:rPr>
+        <w:rFonts w:ascii="Wingdings" w:hAnsi="Wingdings" w:hint="default"/>
+      </w:rPr>
+    </w:lvl>
+    <w:lvl w:ilvl="3" w:tplc="04090001" w:tentative="1">
+      <w:start w:val="1"/>
+      <w:numFmt w:val="bullet"/>
+      <w:lvlText w:val=""/>
+      <w:lvlJc w:val="left"/>
+      <w:pPr>
+        <w:ind w:left="2880" w:hanging="360"/>
+      </w:pPr>
+      <w:rPr>
+        <w:rFonts w:ascii="Symbol" w:hAnsi="Symbol" w:hint="default"/>
+      </w:rPr>
+    </w:lvl>
+    <w:lvl w:ilvl="4" w:tplc="04090003" w:tentative="1">
+      <w:start w:val="1"/>
+      <w:numFmt w:val="bullet"/>
+      <w:lvlText w:val="o"/>
+      <w:lvlJc w:val="left"/>
+      <w:pPr>
+        <w:ind w:left="3600" w:hanging="360"/>
+      </w:pPr>
+      <w:rPr>
+        <w:rFonts w:ascii="Courier New" w:hAnsi="Courier New" w:cs="Courier New" w:hint="default"/>
+      </w:rPr>
+    </w:lvl>
+    <w:lvl w:ilvl="5" w:tplc="04090005" w:tentative="1">
+      <w:start w:val="1"/>
+      <w:numFmt w:val="bullet"/>
+      <w:lvlText w:val=""/>
+      <w:lvlJc w:val="left"/>
+      <w:pPr>
+        <w:ind w:left="4320" w:hanging="360"/>
+      </w:pPr>
+      <w:rPr>
+        <w:rFonts w:ascii="Wingdings" w:hAnsi="Wingdings" w:hint="default"/>
+      </w:rPr>
+    </w:lvl>
+    <w:lvl w:ilvl="6" w:tplc="04090001" w:tentative="1">
+      <w:start w:val="1"/>
+      <w:numFmt w:val="bullet"/>
+      <w:lvlText w:val=""/>
+      <w:lvlJc w:val="left"/>
+      <w:pPr>
+        <w:ind w:left="5040" w:hanging="360"/>
+      </w:pPr>
+      <w:rPr>
+        <w:rFonts w:ascii="Symbol" w:hAnsi="Symbol" w:hint="default"/>
+      </w:rPr>
+    </w:lvl>
+    <w:lvl w:ilvl="7" w:tplc="04090003" w:tentative="1">
+      <w:start w:val="1"/>
+      <w:numFmt w:val="bullet"/>
+      <w:lvlText w:val="o"/>
+      <w:lvlJc w:val="left"/>
+      <w:pPr>
+        <w:ind w:left="5760" w:hanging="360"/>
+      </w:pPr>
+      <w:rPr>
+        <w:rFonts w:ascii="Courier New" w:hAnsi="Courier New" w:cs="Courier New" w:hint="default"/>
+      </w:rPr>
+    </w:lvl>
+    <w:lvl w:ilvl="8" w:tplc="04090005" w:tentative="1">
+      <w:start w:val="1"/>
+      <w:numFmt w:val="bullet"/>
+      <w:lvlText w:val=""/>
+      <w:lvlJc w:val="left"/>
+      <w:pPr>
+        <w:ind w:left="6480" w:hanging="360"/>
+      </w:pPr>
+      <w:rPr>
+        <w:rFonts w:ascii="Wingdings" w:hAnsi="Wingdings" w:hint="default"/>
+      </w:rPr>
+    </w:lvl>
+  </w:abstractNum>
+  <w:num w:numId="1">
+    <w:abstractNumId w:val="0"/>
+  </w:num>
+  <w:num w:numId="2">
+    <w:abstractNumId w:val="1"/>
+  </w:num>
+</w:numbering>
 </file>
 
 <file path=word/styles.xml><?xml version="1.0" encoding="utf-8"?>
@@ -893,7 +1383,6 @@
   <w:style w:type="character" w:default="1" w:styleId="DefaultParagraphFont">
     <w:name w:val="Default Paragraph Font"/>
     <w:uiPriority w:val="1"/>
-    <w:semiHidden/>
     <w:unhideWhenUsed/>
   </w:style>
   <w:style w:type="table" w:default="1" w:styleId="TableNormal">
@@ -1009,6 +1498,17 @@
       <w:sz w:val="24"/>
       <w:szCs w:val="24"/>
     </w:rPr>
+  </w:style>
+  <w:style w:type="paragraph" w:styleId="ListParagraph">
+    <w:name w:val="List Paragraph"/>
+    <w:basedOn w:val="Normal"/>
+    <w:uiPriority w:val="34"/>
+    <w:qFormat/>
+    <w:rsid w:val="008C4C33"/>
+    <w:pPr>
+      <w:ind w:left="720"/>
+      <w:contextualSpacing/>
+    </w:pPr>
   </w:style>
 </w:styles>
 </file>
@@ -1306,4 +1806,32 @@
     </a:ext>
   </a:extLst>
 </a:theme>
+</file>
+
+<file path=customXml/item1.xml><?xml version="1.0" encoding="utf-8"?>
+<b:Sources xmlns:b="http://schemas.openxmlformats.org/officeDocument/2006/bibliography" xmlns="http://schemas.openxmlformats.org/officeDocument/2006/bibliography" SelectedStyle="\APASixthEditionOfficeOnline.xsl" StyleName="APA" Version="6">
+  <b:Source>
+    <b:Tag>ESE18</b:Tag>
+    <b:SourceType>DocumentFromInternetSite</b:SourceType>
+    <b:Guid>{8CCBF705-BCE9-4FB9-B9D7-29F9D2103B33}</b:Guid>
+    <b:Author>
+      <b:Author>
+        <b:Corporate>ESEC/FSE</b:Corporate>
+      </b:Author>
+    </b:Author>
+    <b:Title>ESEC/FSE 2018</b:Title>
+    <b:InternetSiteTitle>Researchr</b:InternetSiteTitle>
+    <b:Year>2018</b:Year>
+    <b:URL>https://conf.researchr.org/home/fse-2018</b:URL>
+    <b:RefOrder>1</b:RefOrder>
+  </b:Source>
+</b:Sources>
+</file>
+
+<file path=customXml/itemProps1.xml><?xml version="1.0" encoding="utf-8"?>
+<ds:datastoreItem xmlns:ds="http://schemas.openxmlformats.org/officeDocument/2006/customXml" ds:itemID="{7D05FD69-560F-402E-8194-F8AFFEBD3E6D}">
+  <ds:schemaRefs>
+    <ds:schemaRef ds:uri="http://schemas.openxmlformats.org/officeDocument/2006/bibliography"/>
+  </ds:schemaRefs>
+</ds:datastoreItem>
 </file>
</xml_diff>